<commit_message>
Légères modifs consignes parties
</commit_message>
<xml_diff>
--- a/Dossier de rendu phase B/7. (à remplir) Consignes à lire avant partie.docx
+++ b/Dossier de rendu phase B/7. (à remplir) Consignes à lire avant partie.docx
@@ -1,6 +1,6 @@
 
 <file path=word/document.xml><?xml version="1.0" encoding="utf-8"?>
-<w:document xmlns:wpc="http://schemas.microsoft.com/office/word/2010/wordprocessingCanvas" xmlns:cx="http://schemas.microsoft.com/office/drawing/2014/chartex" xmlns:cx1="http://schemas.microsoft.com/office/drawing/2015/9/8/chartex" xmlns:cx2="http://schemas.microsoft.com/office/drawing/2015/10/21/chartex" xmlns:cx3="http://schemas.microsoft.com/office/drawing/2016/5/9/chartex" xmlns:cx4="http://schemas.microsoft.com/office/drawing/2016/5/10/chartex" xmlns:cx5="http://schemas.microsoft.com/office/drawing/2016/5/11/chartex" xmlns:cx6="http://schemas.microsoft.com/office/drawing/2016/5/12/chartex" xmlns:cx7="http://schemas.microsoft.com/office/drawing/2016/5/13/chartex" xmlns:cx8="http://schemas.microsoft.com/office/drawing/2016/5/14/chartex" xmlns:mc="http://schemas.openxmlformats.org/markup-compatibility/2006" xmlns:aink="http://schemas.microsoft.com/office/drawing/2016/ink" xmlns:am3d="http://schemas.microsoft.com/office/drawing/2017/model3d" xmlns:o="urn:schemas-microsoft-com:office:office" xmlns:r="http://schemas.openxmlformats.org/officeDocument/2006/relationships" xmlns:m="http://schemas.openxmlformats.org/officeDocument/2006/math" xmlns:v="urn:schemas-microsoft-com:vml" xmlns:wp14="http://schemas.microsoft.com/office/word/2010/wordprocessingDrawing" xmlns:wp="http://schemas.openxmlformats.org/drawingml/2006/wordprocessingDrawing" xmlns:w10="urn:schemas-microsoft-com:office:word" xmlns:w="http://schemas.openxmlformats.org/wordprocessingml/2006/main" xmlns:w14="http://schemas.microsoft.com/office/word/2010/wordml" xmlns:w15="http://schemas.microsoft.com/office/word/2012/wordml" xmlns:w16cid="http://schemas.microsoft.com/office/word/2016/wordml/cid" xmlns:w16se="http://schemas.microsoft.com/office/word/2015/wordml/symex" xmlns:wpg="http://schemas.microsoft.com/office/word/2010/wordprocessingGroup" xmlns:wpi="http://schemas.microsoft.com/office/word/2010/wordprocessingInk" xmlns:wne="http://schemas.microsoft.com/office/word/2006/wordml" xmlns:wps="http://schemas.microsoft.com/office/word/2010/wordprocessingShape" mc:Ignorable="w14 w15 w16se w16cid wp14">
+<w:document xmlns:wpc="http://schemas.microsoft.com/office/word/2010/wordprocessingCanvas" xmlns:cx="http://schemas.microsoft.com/office/drawing/2014/chartex" xmlns:cx1="http://schemas.microsoft.com/office/drawing/2015/9/8/chartex" xmlns:cx2="http://schemas.microsoft.com/office/drawing/2015/10/21/chartex" xmlns:cx3="http://schemas.microsoft.com/office/drawing/2016/5/9/chartex" xmlns:cx4="http://schemas.microsoft.com/office/drawing/2016/5/10/chartex" xmlns:cx5="http://schemas.microsoft.com/office/drawing/2016/5/11/chartex" xmlns:cx6="http://schemas.microsoft.com/office/drawing/2016/5/12/chartex" xmlns:cx7="http://schemas.microsoft.com/office/drawing/2016/5/13/chartex" xmlns:cx8="http://schemas.microsoft.com/office/drawing/2016/5/14/chartex" xmlns:mc="http://schemas.openxmlformats.org/markup-compatibility/2006" xmlns:aink="http://schemas.microsoft.com/office/drawing/2016/ink" xmlns:am3d="http://schemas.microsoft.com/office/drawing/2017/model3d" xmlns:o="urn:schemas-microsoft-com:office:office" xmlns:oel="http://schemas.microsoft.com/office/2019/extlst" xmlns:r="http://schemas.openxmlformats.org/officeDocument/2006/relationships" xmlns:m="http://schemas.openxmlformats.org/officeDocument/2006/math" xmlns:v="urn:schemas-microsoft-com:vml" xmlns:wp14="http://schemas.microsoft.com/office/word/2010/wordprocessingDrawing" xmlns:wp="http://schemas.openxmlformats.org/drawingml/2006/wordprocessingDrawing" xmlns:w10="urn:schemas-microsoft-com:office:word" xmlns:w="http://schemas.openxmlformats.org/wordprocessingml/2006/main" xmlns:w14="http://schemas.microsoft.com/office/word/2010/wordml" xmlns:w15="http://schemas.microsoft.com/office/word/2012/wordml" xmlns:w16cex="http://schemas.microsoft.com/office/word/2018/wordml/cex" xmlns:w16cid="http://schemas.microsoft.com/office/word/2016/wordml/cid" xmlns:w16="http://schemas.microsoft.com/office/word/2018/wordml" xmlns:w16du="http://schemas.microsoft.com/office/word/2023/wordml/word16du" xmlns:w16sdtdh="http://schemas.microsoft.com/office/word/2020/wordml/sdtdatahash" xmlns:w16se="http://schemas.microsoft.com/office/word/2015/wordml/symex" xmlns:wpg="http://schemas.microsoft.com/office/word/2010/wordprocessingGroup" xmlns:wpi="http://schemas.microsoft.com/office/word/2010/wordprocessingInk" xmlns:wne="http://schemas.microsoft.com/office/word/2006/wordml" xmlns:wps="http://schemas.microsoft.com/office/word/2010/wordprocessingShape" mc:Ignorable="w14 w15 w16se w16cid w16 w16cex w16sdtdh w16du wp14">
   <w:body>
     <w:p>
       <w:pPr>
@@ -13,7 +13,15 @@
     <w:p/>
     <w:p>
       <w:r>
-        <w:t>Rappel des règles du Galèrapagos.</w:t>
+        <w:t xml:space="preserve">Rappel des règles du </w:t>
+      </w:r>
+      <w:proofErr w:type="spellStart"/>
+      <w:r>
+        <w:t>Galèrapagos</w:t>
+      </w:r>
+      <w:proofErr w:type="spellEnd"/>
+      <w:r>
+        <w:t>.</w:t>
       </w:r>
     </w:p>
     <w:p>
@@ -23,24 +31,29 @@
     </w:p>
     <w:p>
       <w:r>
-        <w:t>À part ça, ce sont les règles habituelles du Galèrapagos.</w:t>
-      </w:r>
-    </w:p>
-    <w:p>
-      <w:r>
-        <w:t>L’objectif est de gagner la partie (on ne précise pas individuellement ou collectivement).</w:t>
-      </w:r>
-    </w:p>
-    <w:p>
-      <w:r>
-        <w:t>Les joueurs sont encouragés à communiquer durant la partie.</w:t>
+        <w:t xml:space="preserve">À part ça, ce sont les règles habituelles du </w:t>
+      </w:r>
+      <w:proofErr w:type="spellStart"/>
+      <w:r>
+        <w:t>Galèrapagos</w:t>
+      </w:r>
+      <w:proofErr w:type="spellEnd"/>
+      <w:r>
+        <w:t>.</w:t>
+      </w:r>
+      <w:r>
+        <w:t xml:space="preserve"> Avez-vous des questions ?</w:t>
       </w:r>
     </w:p>
     <w:p/>
     <w:p/>
-    <w:p/>
     <w:p>
       <w:r>
+        <w:t>Pour la partie observée :</w:t>
+      </w:r>
+    </w:p>
+    <w:p>
+      <w:r>
         <w:t>La session d’observation va durer environ 20-25 minutes et sera filmée. Cette vidéo nous servira uniquement à analyser les échanges et les interactions dans le jeu, et elle ne sera pas partagée en dehors du cadre de cette étude. Votre objectif est de remporter la partie. Il est important de souligner que cette expérience ne vise pas à évaluer vos compétences ni à juger votre niveau d’expertise au Gal</w:t>
       </w:r>
       <w:r>
@@ -52,8 +65,6 @@
       <w:r>
         <w:t>s</w:t>
       </w:r>
-      <w:bookmarkStart w:id="0" w:name="_GoBack"/>
-      <w:bookmarkEnd w:id="0"/>
       <w:r>
         <w:t xml:space="preserve"> ou de bois piochés, ainsi que la météo à chaque tour.</w:t>
       </w:r>
@@ -68,8 +79,128 @@
 </w:document>
 </file>
 
+<file path=word/numbering.xml><?xml version="1.0" encoding="utf-8"?>
+<w:numbering xmlns:wpc="http://schemas.microsoft.com/office/word/2010/wordprocessingCanvas" xmlns:cx="http://schemas.microsoft.com/office/drawing/2014/chartex" xmlns:cx1="http://schemas.microsoft.com/office/drawing/2015/9/8/chartex" xmlns:cx2="http://schemas.microsoft.com/office/drawing/2015/10/21/chartex" xmlns:cx3="http://schemas.microsoft.com/office/drawing/2016/5/9/chartex" xmlns:cx4="http://schemas.microsoft.com/office/drawing/2016/5/10/chartex" xmlns:cx5="http://schemas.microsoft.com/office/drawing/2016/5/11/chartex" xmlns:cx6="http://schemas.microsoft.com/office/drawing/2016/5/12/chartex" xmlns:cx7="http://schemas.microsoft.com/office/drawing/2016/5/13/chartex" xmlns:cx8="http://schemas.microsoft.com/office/drawing/2016/5/14/chartex" xmlns:mc="http://schemas.openxmlformats.org/markup-compatibility/2006" xmlns:aink="http://schemas.microsoft.com/office/drawing/2016/ink" xmlns:am3d="http://schemas.microsoft.com/office/drawing/2017/model3d" xmlns:o="urn:schemas-microsoft-com:office:office" xmlns:oel="http://schemas.microsoft.com/office/2019/extlst" xmlns:r="http://schemas.openxmlformats.org/officeDocument/2006/relationships" xmlns:m="http://schemas.openxmlformats.org/officeDocument/2006/math" xmlns:v="urn:schemas-microsoft-com:vml" xmlns:wp14="http://schemas.microsoft.com/office/word/2010/wordprocessingDrawing" xmlns:wp="http://schemas.openxmlformats.org/drawingml/2006/wordprocessingDrawing" xmlns:w10="urn:schemas-microsoft-com:office:word" xmlns:w="http://schemas.openxmlformats.org/wordprocessingml/2006/main" xmlns:w14="http://schemas.microsoft.com/office/word/2010/wordml" xmlns:w15="http://schemas.microsoft.com/office/word/2012/wordml" xmlns:w16cex="http://schemas.microsoft.com/office/word/2018/wordml/cex" xmlns:w16cid="http://schemas.microsoft.com/office/word/2016/wordml/cid" xmlns:w16="http://schemas.microsoft.com/office/word/2018/wordml" xmlns:w16du="http://schemas.microsoft.com/office/word/2023/wordml/word16du" xmlns:w16sdtdh="http://schemas.microsoft.com/office/word/2020/wordml/sdtdatahash" xmlns:w16se="http://schemas.microsoft.com/office/word/2015/wordml/symex" xmlns:wpg="http://schemas.microsoft.com/office/word/2010/wordprocessingGroup" xmlns:wpi="http://schemas.microsoft.com/office/word/2010/wordprocessingInk" xmlns:wne="http://schemas.microsoft.com/office/word/2006/wordml" xmlns:wps="http://schemas.microsoft.com/office/word/2010/wordprocessingShape" mc:Ignorable="w14 w15 w16se w16cid w16 w16cex w16sdtdh w16du wp14">
+  <w:abstractNum w:abstractNumId="0" w15:restartNumberingAfterBreak="0">
+    <w:nsid w:val="5BC55B13"/>
+    <w:multiLevelType w:val="hybridMultilevel"/>
+    <w:tmpl w:val="EC507664"/>
+    <w:lvl w:ilvl="0" w:tplc="6E96C902">
+      <w:numFmt w:val="bullet"/>
+      <w:lvlText w:val=""/>
+      <w:lvlJc w:val="left"/>
+      <w:pPr>
+        <w:ind w:left="720" w:hanging="360"/>
+      </w:pPr>
+      <w:rPr>
+        <w:rFonts w:ascii="Wingdings" w:eastAsiaTheme="minorHAnsi" w:hAnsi="Wingdings" w:cstheme="minorBidi" w:hint="default"/>
+      </w:rPr>
+    </w:lvl>
+    <w:lvl w:ilvl="1" w:tplc="040C0003" w:tentative="1">
+      <w:start w:val="1"/>
+      <w:numFmt w:val="bullet"/>
+      <w:lvlText w:val="o"/>
+      <w:lvlJc w:val="left"/>
+      <w:pPr>
+        <w:ind w:left="1440" w:hanging="360"/>
+      </w:pPr>
+      <w:rPr>
+        <w:rFonts w:ascii="Courier New" w:hAnsi="Courier New" w:cs="Courier New" w:hint="default"/>
+      </w:rPr>
+    </w:lvl>
+    <w:lvl w:ilvl="2" w:tplc="040C0005" w:tentative="1">
+      <w:start w:val="1"/>
+      <w:numFmt w:val="bullet"/>
+      <w:lvlText w:val=""/>
+      <w:lvlJc w:val="left"/>
+      <w:pPr>
+        <w:ind w:left="2160" w:hanging="360"/>
+      </w:pPr>
+      <w:rPr>
+        <w:rFonts w:ascii="Wingdings" w:hAnsi="Wingdings" w:hint="default"/>
+      </w:rPr>
+    </w:lvl>
+    <w:lvl w:ilvl="3" w:tplc="040C0001" w:tentative="1">
+      <w:start w:val="1"/>
+      <w:numFmt w:val="bullet"/>
+      <w:lvlText w:val=""/>
+      <w:lvlJc w:val="left"/>
+      <w:pPr>
+        <w:ind w:left="2880" w:hanging="360"/>
+      </w:pPr>
+      <w:rPr>
+        <w:rFonts w:ascii="Symbol" w:hAnsi="Symbol" w:hint="default"/>
+      </w:rPr>
+    </w:lvl>
+    <w:lvl w:ilvl="4" w:tplc="040C0003" w:tentative="1">
+      <w:start w:val="1"/>
+      <w:numFmt w:val="bullet"/>
+      <w:lvlText w:val="o"/>
+      <w:lvlJc w:val="left"/>
+      <w:pPr>
+        <w:ind w:left="3600" w:hanging="360"/>
+      </w:pPr>
+      <w:rPr>
+        <w:rFonts w:ascii="Courier New" w:hAnsi="Courier New" w:cs="Courier New" w:hint="default"/>
+      </w:rPr>
+    </w:lvl>
+    <w:lvl w:ilvl="5" w:tplc="040C0005" w:tentative="1">
+      <w:start w:val="1"/>
+      <w:numFmt w:val="bullet"/>
+      <w:lvlText w:val=""/>
+      <w:lvlJc w:val="left"/>
+      <w:pPr>
+        <w:ind w:left="4320" w:hanging="360"/>
+      </w:pPr>
+      <w:rPr>
+        <w:rFonts w:ascii="Wingdings" w:hAnsi="Wingdings" w:hint="default"/>
+      </w:rPr>
+    </w:lvl>
+    <w:lvl w:ilvl="6" w:tplc="040C0001" w:tentative="1">
+      <w:start w:val="1"/>
+      <w:numFmt w:val="bullet"/>
+      <w:lvlText w:val=""/>
+      <w:lvlJc w:val="left"/>
+      <w:pPr>
+        <w:ind w:left="5040" w:hanging="360"/>
+      </w:pPr>
+      <w:rPr>
+        <w:rFonts w:ascii="Symbol" w:hAnsi="Symbol" w:hint="default"/>
+      </w:rPr>
+    </w:lvl>
+    <w:lvl w:ilvl="7" w:tplc="040C0003" w:tentative="1">
+      <w:start w:val="1"/>
+      <w:numFmt w:val="bullet"/>
+      <w:lvlText w:val="o"/>
+      <w:lvlJc w:val="left"/>
+      <w:pPr>
+        <w:ind w:left="5760" w:hanging="360"/>
+      </w:pPr>
+      <w:rPr>
+        <w:rFonts w:ascii="Courier New" w:hAnsi="Courier New" w:cs="Courier New" w:hint="default"/>
+      </w:rPr>
+    </w:lvl>
+    <w:lvl w:ilvl="8" w:tplc="040C0005" w:tentative="1">
+      <w:start w:val="1"/>
+      <w:numFmt w:val="bullet"/>
+      <w:lvlText w:val=""/>
+      <w:lvlJc w:val="left"/>
+      <w:pPr>
+        <w:ind w:left="6480" w:hanging="360"/>
+      </w:pPr>
+      <w:rPr>
+        <w:rFonts w:ascii="Wingdings" w:hAnsi="Wingdings" w:hint="default"/>
+      </w:rPr>
+    </w:lvl>
+  </w:abstractNum>
+  <w:num w:numId="1" w16cid:durableId="244580612">
+    <w:abstractNumId w:val="0"/>
+  </w:num>
+</w:numbering>
+</file>
+
 <file path=word/styles.xml><?xml version="1.0" encoding="utf-8"?>
-<w:styles xmlns:mc="http://schemas.openxmlformats.org/markup-compatibility/2006" xmlns:r="http://schemas.openxmlformats.org/officeDocument/2006/relationships" xmlns:w="http://schemas.openxmlformats.org/wordprocessingml/2006/main" xmlns:w14="http://schemas.microsoft.com/office/word/2010/wordml" xmlns:w15="http://schemas.microsoft.com/office/word/2012/wordml" xmlns:w16cid="http://schemas.microsoft.com/office/word/2016/wordml/cid" xmlns:w16se="http://schemas.microsoft.com/office/word/2015/wordml/symex" mc:Ignorable="w14 w15 w16se w16cid">
+<w:styles xmlns:mc="http://schemas.openxmlformats.org/markup-compatibility/2006" xmlns:r="http://schemas.openxmlformats.org/officeDocument/2006/relationships" xmlns:w="http://schemas.openxmlformats.org/wordprocessingml/2006/main" xmlns:w14="http://schemas.microsoft.com/office/word/2010/wordml" xmlns:w15="http://schemas.microsoft.com/office/word/2012/wordml" xmlns:w16cex="http://schemas.microsoft.com/office/word/2018/wordml/cex" xmlns:w16cid="http://schemas.microsoft.com/office/word/2016/wordml/cid" xmlns:w16="http://schemas.microsoft.com/office/word/2018/wordml" xmlns:w16du="http://schemas.microsoft.com/office/word/2023/wordml/word16du" xmlns:w16sdtdh="http://schemas.microsoft.com/office/word/2020/wordml/sdtdatahash" xmlns:w16se="http://schemas.microsoft.com/office/word/2015/wordml/symex" mc:Ignorable="w14 w15 w16se w16cid w16 w16cex w16sdtdh w16du">
   <w:docDefaults>
     <w:rPrDefault>
       <w:rPr>
@@ -85,7 +216,7 @@
       </w:pPr>
     </w:pPrDefault>
   </w:docDefaults>
-  <w:latentStyles w:defLockedState="0" w:defUIPriority="99" w:defSemiHidden="0" w:defUnhideWhenUsed="0" w:defQFormat="0" w:count="375">
+  <w:latentStyles w:defLockedState="0" w:defUIPriority="99" w:defSemiHidden="0" w:defUnhideWhenUsed="0" w:defQFormat="0" w:count="376">
     <w:lsdException w:name="Normal" w:uiPriority="0" w:qFormat="1"/>
     <w:lsdException w:name="heading 1" w:uiPriority="9" w:qFormat="1"/>
     <w:lsdException w:name="heading 2" w:semiHidden="1" w:uiPriority="9" w:unhideWhenUsed="1" w:qFormat="1"/>
@@ -461,6 +592,7 @@
     <w:lsdException w:name="Smart Hyperlink" w:semiHidden="1" w:unhideWhenUsed="1"/>
     <w:lsdException w:name="Hashtag" w:semiHidden="1" w:unhideWhenUsed="1"/>
     <w:lsdException w:name="Unresolved Mention" w:semiHidden="1" w:unhideWhenUsed="1"/>
+    <w:lsdException w:name="Smart Link" w:semiHidden="1" w:unhideWhenUsed="1"/>
   </w:latentStyles>
   <w:style w:type="paragraph" w:default="1" w:styleId="Normal">
     <w:name w:val="Normal"/>
@@ -560,6 +692,17 @@
       <w:sz w:val="56"/>
       <w:szCs w:val="56"/>
     </w:rPr>
+  </w:style>
+  <w:style w:type="paragraph" w:styleId="Paragraphedeliste">
+    <w:name w:val="List Paragraph"/>
+    <w:basedOn w:val="Normal"/>
+    <w:uiPriority w:val="34"/>
+    <w:qFormat/>
+    <w:rsid w:val="00967CF8"/>
+    <w:pPr>
+      <w:ind w:left="720"/>
+      <w:contextualSpacing/>
+    </w:pPr>
   </w:style>
 </w:styles>
 </file>

</xml_diff>